<commit_message>
Update Arun Aruloli Resume August 2025.docx
</commit_message>
<xml_diff>
--- a/Resume/Arun Aruloli Resume August 2025.docx
+++ b/Resume/Arun Aruloli Resume August 2025.docx
@@ -400,7 +400,21 @@
           <w:noProof/>
           <w:color w:val="000000"/>
         </w:rPr>
-        <w:t>Product-minded analyst who ships outcomes: turun user/data insights into PRDs, run lightweight experiments, and track impact with clear KPIs. Strong with Excel/SQL/Power BI; comfortable aliging ops, marketing and compliance to deliver</w:t>
+        <w:t>Product-minded analyst who ships outcomes: tur</w:t>
+      </w:r>
+      <w:r>
+        <w:rPr>
+          <w:noProof/>
+          <w:color w:val="000000"/>
+        </w:rPr>
+        <w:t>ns</w:t>
+      </w:r>
+      <w:r>
+        <w:rPr>
+          <w:noProof/>
+          <w:color w:val="000000"/>
+        </w:rPr>
+        <w:t xml:space="preserve"> user/data insights into PRDs, run lightweight experiments, and track impact with clear KPIs. Strong with Excel/SQL/Power BI; comfortable aliging ops, marketing and compliance to deliver</w:t>
       </w:r>
       <w:r>
         <w:rPr>
@@ -998,23 +1012,7 @@
           <w:sz w:val="20"/>
           <w:szCs w:val="20"/>
         </w:rPr>
-        <w:t xml:space="preserve"> </w:t>
-      </w:r>
-      <w:proofErr w:type="spellStart"/>
-      <w:r>
-        <w:rPr>
-          <w:sz w:val="20"/>
-          <w:szCs w:val="20"/>
-        </w:rPr>
-        <w:t>Roadmapping</w:t>
-      </w:r>
-      <w:proofErr w:type="spellEnd"/>
-      <w:r>
-        <w:rPr>
-          <w:sz w:val="20"/>
-          <w:szCs w:val="20"/>
-        </w:rPr>
-        <w:t>, PRDs, User Stories, Acceptance Criteria, A/B Testing, OKRs, Experiment Design</w:t>
+        <w:t xml:space="preserve"> Roadmapping, PRDs, User Stories, Acceptance Criteria, A/B Testing, OKRs, Experiment Design</w:t>
       </w:r>
     </w:p>
     <w:p>
@@ -1200,13 +1198,8 @@
         <w:spacing w:line="239" w:lineRule="auto"/>
         <w:textAlignment w:val="baseline"/>
       </w:pPr>
-      <w:proofErr w:type="spellStart"/>
-      <w:r>
-        <w:t>HackerRank</w:t>
-      </w:r>
-      <w:proofErr w:type="spellEnd"/>
-      <w:r>
-        <w:t>-SQL (Advanced), CSS, JavaScript</w:t>
+      <w:r>
+        <w:t>HackerRank-SQL (Advanced), CSS, JavaScript</w:t>
       </w:r>
     </w:p>
     <w:p>
@@ -1794,15 +1787,7 @@
               <w:textAlignment w:val="baseline"/>
             </w:pPr>
             <w:r>
-              <w:t xml:space="preserve"> Owned a </w:t>
-            </w:r>
-            <w:proofErr w:type="gramStart"/>
-            <w:r>
-              <w:t>mini-backlog</w:t>
-            </w:r>
-            <w:proofErr w:type="gramEnd"/>
-            <w:r>
-              <w:t xml:space="preserve"> to fix CMS checklist gaps; wrote acceptance criteria and coordinated a quick release that cut review time </w:t>
+              <w:t xml:space="preserve"> Owned a mini-backlog to fix CMS checklist gaps; wrote acceptance criteria and coordinated a quick release that cut review time </w:t>
             </w:r>
             <w:r>
               <w:rPr>
@@ -1819,14 +1804,7 @@
                 <w:b/>
                 <w:bCs/>
               </w:rPr>
-              <w:t>98</w:t>
-            </w:r>
-            <w:r>
-              <w:rPr>
-                <w:b/>
-                <w:bCs/>
-              </w:rPr>
-              <w:t>%</w:t>
+              <w:t>98%</w:t>
             </w:r>
             <w:r>
               <w:t xml:space="preserve"> accuracy. </w:t>
@@ -4113,14 +4091,7 @@
           <w:b/>
           <w:bCs/>
         </w:rPr>
-        <w:t>Underwriting Review Flow (</w:t>
-      </w:r>
-      <w:r>
-        <w:rPr>
-          <w:b/>
-          <w:bCs/>
-        </w:rPr>
-        <w:t>BCS)</w:t>
+        <w:t>Underwriting Review Flow (BCS)</w:t>
       </w:r>
       <w:r>
         <w:t xml:space="preserve"> </w:t>
@@ -4155,23 +4126,7 @@
           <w:b/>
           <w:bCs/>
         </w:rPr>
-        <w:t>Insights v1 (</w:t>
-      </w:r>
-      <w:proofErr w:type="spellStart"/>
-      <w:r>
-        <w:rPr>
-          <w:b/>
-          <w:bCs/>
-        </w:rPr>
-        <w:t>Ktmine</w:t>
-      </w:r>
-      <w:proofErr w:type="spellEnd"/>
-      <w:r>
-        <w:rPr>
-          <w:b/>
-          <w:bCs/>
-        </w:rPr>
-        <w:t>)</w:t>
+        <w:t>Insights v1 (Ktmine)</w:t>
       </w:r>
       <w:r>
         <w:t xml:space="preserve"> </w:t>
@@ -5507,6 +5462,7 @@
   <w:style w:type="character" w:default="1" w:styleId="DefaultParagraphFont">
     <w:name w:val="Default Paragraph Font"/>
     <w:uiPriority w:val="1"/>
+    <w:semiHidden/>
     <w:unhideWhenUsed/>
   </w:style>
   <w:style w:type="table" w:default="1" w:styleId="TableNormal">

</xml_diff>